<commit_message>
using express and ejs template, reouter
</commit_message>
<xml_diff>
--- a/docs/LAB10.docx
+++ b/docs/LAB10.docx
@@ -1296,6 +1296,7 @@
           <w:lang w:val="en-US"/>
         </w:rPr>
       </w:pPr>
+      <w:proofErr w:type="spellStart"/>
       <w:r>
         <w:rPr>
           <w:rFonts w:ascii="Open Sans" w:hAnsi="Open Sans" w:cs="Open Sans"/>
@@ -1304,7 +1305,18 @@
           <w:szCs w:val="21"/>
           <w:lang w:val="en-US"/>
         </w:rPr>
-        <w:t xml:space="preserve">We sometimes use </w:t>
+        <w:t>setImmediate</w:t>
+      </w:r>
+      <w:proofErr w:type="spellEnd"/>
+      <w:r>
+        <w:rPr>
+          <w:rFonts w:ascii="Open Sans" w:hAnsi="Open Sans" w:cs="Open Sans"/>
+          <w:color w:val="212121"/>
+          <w:sz w:val="21"/>
+          <w:szCs w:val="21"/>
+          <w:lang w:val="en-US"/>
+        </w:rPr>
+        <w:t xml:space="preserve"> runs in check phase, </w:t>
       </w:r>
       <w:proofErr w:type="spellStart"/>
       <w:r>
@@ -1315,7 +1327,7 @@
           <w:szCs w:val="21"/>
           <w:lang w:val="en-US"/>
         </w:rPr>
-        <w:t>setImmediate</w:t>
+        <w:t>setTimeout</w:t>
       </w:r>
       <w:proofErr w:type="spellEnd"/>
       <w:r>
@@ -1326,7 +1338,7 @@
           <w:szCs w:val="21"/>
           <w:lang w:val="en-US"/>
         </w:rPr>
-        <w:t xml:space="preserve"> instead of using </w:t>
+        <w:t xml:space="preserve"> runs in timer phase. We can use s</w:t>
       </w:r>
       <w:proofErr w:type="spellStart"/>
       <w:r>
@@ -1337,7 +1349,7 @@
           <w:szCs w:val="21"/>
           <w:lang w:val="en-US"/>
         </w:rPr>
-        <w:t>setTimeout</w:t>
+        <w:t>etImmediate</w:t>
       </w:r>
       <w:proofErr w:type="spellEnd"/>
       <w:r>
@@ -1348,7 +1360,7 @@
           <w:szCs w:val="21"/>
           <w:lang w:val="en-US"/>
         </w:rPr>
-        <w:t xml:space="preserve"> </w:t>
+        <w:t xml:space="preserve"> whenever we </w:t>
       </w:r>
       <w:proofErr w:type="gramStart"/>
       <w:r>
@@ -1359,7 +1371,7 @@
           <w:szCs w:val="21"/>
           <w:lang w:val="en-US"/>
         </w:rPr>
-        <w:t>( even</w:t>
+        <w:t>needs</w:t>
       </w:r>
       <w:proofErr w:type="gramEnd"/>
       <w:r>
@@ -1370,222 +1382,7 @@
           <w:szCs w:val="21"/>
           <w:lang w:val="en-US"/>
         </w:rPr>
-        <w:t xml:space="preserve"> though we can set the waiting time 0</w:t>
-      </w:r>
-      <w:r>
-        <w:rPr>
-          <w:rFonts w:ascii="Open Sans" w:hAnsi="Open Sans" w:cs="Open Sans"/>
-          <w:color w:val="212121"/>
-          <w:sz w:val="21"/>
-          <w:szCs w:val="21"/>
-          <w:lang w:val="en-US"/>
-        </w:rPr>
-        <w:t xml:space="preserve"> for </w:t>
-      </w:r>
-      <w:proofErr w:type="spellStart"/>
-      <w:r>
-        <w:rPr>
-          <w:rFonts w:ascii="Open Sans" w:hAnsi="Open Sans" w:cs="Open Sans"/>
-          <w:color w:val="212121"/>
-          <w:sz w:val="21"/>
-          <w:szCs w:val="21"/>
-          <w:lang w:val="en-US"/>
-        </w:rPr>
-        <w:t>setTimeout</w:t>
-      </w:r>
-      <w:proofErr w:type="spellEnd"/>
-      <w:r>
-        <w:rPr>
-          <w:rFonts w:ascii="Open Sans" w:hAnsi="Open Sans" w:cs="Open Sans"/>
-          <w:color w:val="212121"/>
-          <w:sz w:val="21"/>
-          <w:szCs w:val="21"/>
-          <w:lang w:val="en-US"/>
-        </w:rPr>
-        <w:t>) because</w:t>
-      </w:r>
-      <w:r>
-        <w:rPr>
-          <w:rFonts w:ascii="Open Sans" w:hAnsi="Open Sans" w:cs="Open Sans"/>
-          <w:color w:val="212121"/>
-          <w:sz w:val="21"/>
-          <w:szCs w:val="21"/>
-          <w:lang w:val="en-US"/>
-        </w:rPr>
-        <w:t xml:space="preserve"> we want to execute the code as soon as </w:t>
-      </w:r>
-      <w:proofErr w:type="spellStart"/>
-      <w:r>
-        <w:rPr>
-          <w:rFonts w:ascii="Open Sans" w:hAnsi="Open Sans" w:cs="Open Sans"/>
-          <w:color w:val="212121"/>
-          <w:sz w:val="21"/>
-          <w:szCs w:val="21"/>
-          <w:lang w:val="en-US"/>
-        </w:rPr>
-        <w:t xml:space="preserve">possible. </w:t>
-      </w:r>
-      <w:proofErr w:type="spellEnd"/>
-      <w:r>
-        <w:rPr>
-          <w:rFonts w:ascii="Open Sans" w:hAnsi="Open Sans" w:cs="Open Sans"/>
-          <w:color w:val="212121"/>
-          <w:sz w:val="21"/>
-          <w:szCs w:val="21"/>
-          <w:lang w:val="en-US"/>
-        </w:rPr>
-        <w:t>The</w:t>
-      </w:r>
-      <w:r>
-        <w:rPr>
-          <w:rFonts w:ascii="Open Sans" w:hAnsi="Open Sans" w:cs="Open Sans"/>
-          <w:color w:val="212121"/>
-          <w:sz w:val="21"/>
-          <w:szCs w:val="21"/>
-          <w:lang w:val="en-US"/>
-        </w:rPr>
-        <w:t xml:space="preserve"> </w:t>
-      </w:r>
-      <w:proofErr w:type="spellStart"/>
-      <w:r>
-        <w:rPr>
-          <w:rFonts w:ascii="Open Sans" w:hAnsi="Open Sans" w:cs="Open Sans"/>
-          <w:color w:val="212121"/>
-          <w:sz w:val="21"/>
-          <w:szCs w:val="21"/>
-          <w:lang w:val="en-US"/>
-        </w:rPr>
-        <w:lastRenderedPageBreak/>
-        <w:t>setImmediate</w:t>
-      </w:r>
-      <w:proofErr w:type="spellEnd"/>
-      <w:r>
-        <w:rPr>
-          <w:rFonts w:ascii="Open Sans" w:hAnsi="Open Sans" w:cs="Open Sans"/>
-          <w:color w:val="212121"/>
-          <w:sz w:val="21"/>
-          <w:szCs w:val="21"/>
-          <w:lang w:val="en-US"/>
-        </w:rPr>
-        <w:t xml:space="preserve"> executes in the next iteration of the event loop. </w:t>
-      </w:r>
-      <w:proofErr w:type="spellStart"/>
-      <w:proofErr w:type="gramStart"/>
-      <w:r>
-        <w:rPr>
-          <w:rFonts w:ascii="Open Sans" w:hAnsi="Open Sans" w:cs="Open Sans"/>
-          <w:color w:val="212121"/>
-          <w:sz w:val="21"/>
-          <w:szCs w:val="21"/>
-          <w:lang w:val="en-US"/>
-        </w:rPr>
-        <w:t>setTimeout</w:t>
-      </w:r>
-      <w:proofErr w:type="spellEnd"/>
-      <w:r>
-        <w:rPr>
-          <w:rFonts w:ascii="Open Sans" w:hAnsi="Open Sans" w:cs="Open Sans"/>
-          <w:color w:val="212121"/>
-          <w:sz w:val="21"/>
-          <w:szCs w:val="21"/>
-          <w:lang w:val="en-US"/>
-        </w:rPr>
-        <w:t>(</w:t>
-      </w:r>
-      <w:proofErr w:type="spellStart"/>
-      <w:proofErr w:type="gramEnd"/>
-      <w:r>
-        <w:rPr>
-          <w:rFonts w:ascii="Open Sans" w:hAnsi="Open Sans" w:cs="Open Sans"/>
-          <w:color w:val="212121"/>
-          <w:sz w:val="21"/>
-          <w:szCs w:val="21"/>
-          <w:lang w:val="en-US"/>
-        </w:rPr>
-        <w:t>fn</w:t>
-      </w:r>
-      <w:proofErr w:type="spellEnd"/>
-      <w:r>
-        <w:rPr>
-          <w:rFonts w:ascii="Open Sans" w:hAnsi="Open Sans" w:cs="Open Sans"/>
-          <w:color w:val="212121"/>
-          <w:sz w:val="21"/>
-          <w:szCs w:val="21"/>
-          <w:lang w:val="en-US"/>
-        </w:rPr>
-        <w:t>, 0)</w:t>
-      </w:r>
-      <w:r>
-        <w:rPr>
-          <w:rFonts w:ascii="Open Sans" w:hAnsi="Open Sans" w:cs="Open Sans"/>
-          <w:color w:val="212121"/>
-          <w:sz w:val="21"/>
-          <w:szCs w:val="21"/>
-          <w:lang w:val="en-US"/>
-        </w:rPr>
-        <w:t xml:space="preserve"> will check the timer at least one before </w:t>
-      </w:r>
-      <w:r>
-        <w:rPr>
-          <w:rFonts w:ascii="Open Sans" w:hAnsi="Open Sans" w:cs="Open Sans"/>
-          <w:color w:val="212121"/>
-          <w:sz w:val="21"/>
-          <w:szCs w:val="21"/>
-          <w:lang w:val="en-US"/>
-        </w:rPr>
-        <w:t xml:space="preserve">call-stack loop </w:t>
-      </w:r>
-      <w:r>
-        <w:rPr>
-          <w:rFonts w:ascii="Open Sans" w:hAnsi="Open Sans" w:cs="Open Sans"/>
-          <w:color w:val="212121"/>
-          <w:sz w:val="21"/>
-          <w:szCs w:val="21"/>
-          <w:lang w:val="en-US"/>
-        </w:rPr>
-        <w:t xml:space="preserve">and </w:t>
-      </w:r>
-      <w:r>
-        <w:rPr>
-          <w:rFonts w:ascii="Open Sans" w:hAnsi="Open Sans" w:cs="Open Sans"/>
-          <w:color w:val="212121"/>
-          <w:sz w:val="21"/>
-          <w:szCs w:val="21"/>
-          <w:lang w:val="en-US"/>
-        </w:rPr>
-        <w:t>it can be slow</w:t>
-      </w:r>
-      <w:r>
-        <w:rPr>
-          <w:rFonts w:ascii="Open Sans" w:hAnsi="Open Sans" w:cs="Open Sans"/>
-          <w:color w:val="212121"/>
-          <w:sz w:val="21"/>
-          <w:szCs w:val="21"/>
-          <w:lang w:val="en-US"/>
-        </w:rPr>
-        <w:t xml:space="preserve">er than </w:t>
-      </w:r>
-      <w:proofErr w:type="spellStart"/>
-      <w:r>
-        <w:rPr>
-          <w:rFonts w:ascii="Open Sans" w:hAnsi="Open Sans" w:cs="Open Sans"/>
-          <w:color w:val="212121"/>
-          <w:sz w:val="21"/>
-          <w:szCs w:val="21"/>
-          <w:lang w:val="en-US"/>
-        </w:rPr>
-        <w:t>setImmediate</w:t>
-      </w:r>
-      <w:proofErr w:type="spellEnd"/>
-      <w:r>
-        <w:rPr>
-          <w:rFonts w:ascii="Open Sans" w:hAnsi="Open Sans" w:cs="Open Sans"/>
-          <w:color w:val="212121"/>
-          <w:sz w:val="21"/>
-          <w:szCs w:val="21"/>
-          <w:lang w:val="en-US"/>
-        </w:rPr>
-        <w:t xml:space="preserve">. </w:t>
+        <w:t xml:space="preserve"> to run just before close phase.</w:t>
       </w:r>
     </w:p>
     <w:p>
@@ -1611,6 +1408,7 @@
           <w:sz w:val="21"/>
           <w:szCs w:val="21"/>
         </w:rPr>
+        <w:lastRenderedPageBreak/>
         <w:t>Explain the difference between process.nextTick and setImmediate?</w:t>
       </w:r>
     </w:p>
@@ -1772,6 +1570,7 @@
                 <w:lang w:val="en-US"/>
               </w:rPr>
             </w:pPr>
+            <w:proofErr w:type="spellStart"/>
             <w:r>
               <w:rPr>
                 <w:rFonts w:ascii="Open Sans" w:hAnsi="Open Sans" w:cs="Open Sans"/>
@@ -1780,8 +1579,84 @@
                 <w:szCs w:val="21"/>
                 <w:lang w:val="en-US"/>
               </w:rPr>
-              <w:t xml:space="preserve">It has higher priority over than </w:t>
+              <w:t>Process.nextTick</w:t>
             </w:r>
+            <w:proofErr w:type="spellEnd"/>
+            <w:r>
+              <w:rPr>
+                <w:rFonts w:ascii="Open Sans" w:hAnsi="Open Sans" w:cs="Open Sans"/>
+                <w:color w:val="212121"/>
+                <w:sz w:val="21"/>
+                <w:szCs w:val="21"/>
+                <w:lang w:val="en-US"/>
+              </w:rPr>
+              <w:t xml:space="preserve"> </w:t>
+            </w:r>
+            <w:r>
+              <w:rPr>
+                <w:rFonts w:ascii="Open Sans" w:hAnsi="Open Sans" w:cs="Open Sans"/>
+                <w:color w:val="212121"/>
+                <w:sz w:val="21"/>
+                <w:szCs w:val="21"/>
+                <w:lang w:val="en-US"/>
+              </w:rPr>
+              <w:t xml:space="preserve">get executed multiple chances in one iteration, then it </w:t>
+            </w:r>
+            <w:r>
+              <w:rPr>
+                <w:rFonts w:ascii="Open Sans" w:hAnsi="Open Sans" w:cs="Open Sans"/>
+                <w:color w:val="212121"/>
+                <w:sz w:val="21"/>
+                <w:szCs w:val="21"/>
+                <w:lang w:val="en-US"/>
+              </w:rPr>
+              <w:t xml:space="preserve">has higher priority over than </w:t>
+            </w:r>
+            <w:proofErr w:type="spellStart"/>
+            <w:r>
+              <w:rPr>
+                <w:rFonts w:ascii="Open Sans" w:hAnsi="Open Sans" w:cs="Open Sans"/>
+                <w:color w:val="212121"/>
+                <w:sz w:val="21"/>
+                <w:szCs w:val="21"/>
+                <w:lang w:val="en-US"/>
+              </w:rPr>
+              <w:t>setImmediat</w:t>
+            </w:r>
+            <w:r>
+              <w:rPr>
+                <w:rFonts w:ascii="Open Sans" w:hAnsi="Open Sans" w:cs="Open Sans"/>
+                <w:color w:val="212121"/>
+                <w:sz w:val="21"/>
+                <w:szCs w:val="21"/>
+                <w:lang w:val="en-US"/>
+              </w:rPr>
+              <w:t>e</w:t>
+            </w:r>
+            <w:proofErr w:type="spellEnd"/>
+            <w:r>
+              <w:rPr>
+                <w:rFonts w:ascii="Open Sans" w:hAnsi="Open Sans" w:cs="Open Sans"/>
+                <w:color w:val="212121"/>
+                <w:sz w:val="21"/>
+                <w:szCs w:val="21"/>
+                <w:lang w:val="en-US"/>
+              </w:rPr>
+              <w:t>.</w:t>
+            </w:r>
+          </w:p>
+          <w:p>
+            <w:pPr>
+              <w:pStyle w:val="NormalWeb"/>
+              <w:spacing w:before="0" w:beforeAutospacing="0" w:after="150" w:afterAutospacing="0"/>
+              <w:rPr>
+                <w:rFonts w:ascii="Open Sans" w:hAnsi="Open Sans" w:cs="Open Sans"/>
+                <w:color w:val="212121"/>
+                <w:sz w:val="21"/>
+                <w:szCs w:val="21"/>
+                <w:lang w:val="en-US"/>
+              </w:rPr>
+            </w:pPr>
             <w:proofErr w:type="spellStart"/>
             <w:r>
               <w:rPr>
@@ -1802,7 +1677,7 @@
                 <w:szCs w:val="21"/>
                 <w:lang w:val="en-US"/>
               </w:rPr>
-              <w:t xml:space="preserve"> on any given context.</w:t>
+              <w:t xml:space="preserve"> only get executed once in one cycle.</w:t>
             </w:r>
           </w:p>
         </w:tc>
@@ -1882,29 +1757,7 @@
                 <w:szCs w:val="21"/>
                 <w:lang w:val="en-US"/>
               </w:rPr>
-              <w:t xml:space="preserve">It's callbacks will not be executed when using </w:t>
-            </w:r>
-            <w:proofErr w:type="spellStart"/>
-            <w:r>
-              <w:rPr>
-                <w:rFonts w:ascii="Open Sans" w:hAnsi="Open Sans" w:cs="Open Sans"/>
-                <w:color w:val="212121"/>
-                <w:sz w:val="21"/>
-                <w:szCs w:val="21"/>
-                <w:lang w:val="en-US"/>
-              </w:rPr>
-              <w:t xml:space="preserve">recursive </w:t>
-            </w:r>
-            <w:proofErr w:type="spellEnd"/>
-            <w:r>
-              <w:rPr>
-                <w:rFonts w:ascii="Open Sans" w:hAnsi="Open Sans" w:cs="Open Sans"/>
-                <w:color w:val="212121"/>
-                <w:sz w:val="21"/>
-                <w:szCs w:val="21"/>
-                <w:lang w:val="en-US"/>
-              </w:rPr>
-              <w:t xml:space="preserve">for </w:t>
+              <w:t xml:space="preserve">It's callbacks will not be executed when using recursive for </w:t>
             </w:r>
             <w:proofErr w:type="spellStart"/>
             <w:proofErr w:type="gramStart"/>
@@ -1999,6 +1852,64 @@
                 <w:lang w:val="en-US"/>
               </w:rPr>
               <w:t xml:space="preserve"> won’t block the event loop, because every recursive call is executed only on the next event loop iteration.</w:t>
+            </w:r>
+          </w:p>
+        </w:tc>
+      </w:tr>
+      <w:tr>
+        <w:tc>
+          <w:tcPr>
+            <w:tcW w:w="4675" w:type="dxa"/>
+          </w:tcPr>
+          <w:p>
+            <w:pPr>
+              <w:pStyle w:val="NormalWeb"/>
+              <w:spacing w:before="0" w:beforeAutospacing="0" w:after="150" w:afterAutospacing="0"/>
+              <w:rPr>
+                <w:rFonts w:ascii="Open Sans" w:hAnsi="Open Sans" w:cs="Open Sans"/>
+                <w:color w:val="212121"/>
+                <w:sz w:val="21"/>
+                <w:szCs w:val="21"/>
+                <w:lang w:val="en-US"/>
+              </w:rPr>
+            </w:pPr>
+            <w:r>
+              <w:rPr>
+                <w:rFonts w:ascii="Open Sans" w:hAnsi="Open Sans" w:cs="Open Sans"/>
+                <w:color w:val="212121"/>
+                <w:sz w:val="21"/>
+                <w:szCs w:val="21"/>
+                <w:lang w:val="en-US"/>
+              </w:rPr>
+              <w:t>API provided natively by Nodejs</w:t>
+            </w:r>
+          </w:p>
+        </w:tc>
+        <w:tc>
+          <w:tcPr>
+            <w:tcW w:w="4675" w:type="dxa"/>
+          </w:tcPr>
+          <w:p>
+            <w:pPr>
+              <w:pStyle w:val="NormalWeb"/>
+              <w:spacing w:before="0" w:beforeAutospacing="0" w:after="150" w:afterAutospacing="0"/>
+              <w:rPr>
+                <w:rFonts w:ascii="Open Sans" w:hAnsi="Open Sans" w:cs="Open Sans"/>
+                <w:color w:val="212121"/>
+                <w:sz w:val="21"/>
+                <w:szCs w:val="21"/>
+                <w:lang w:val="en-US"/>
+              </w:rPr>
+            </w:pPr>
+            <w:r>
+              <w:rPr>
+                <w:rFonts w:ascii="Open Sans" w:hAnsi="Open Sans" w:cs="Open Sans"/>
+                <w:color w:val="212121"/>
+                <w:sz w:val="21"/>
+                <w:szCs w:val="21"/>
+                <w:lang w:val="en-US"/>
+              </w:rPr>
+              <w:t>Provided by libuv</w:t>
             </w:r>
           </w:p>
         </w:tc>

</xml_diff>